<commit_message>
built backend server for contact form
</commit_message>
<xml_diff>
--- a/assets/sriniketh_reddy_resume.docx
+++ b/assets/sriniketh_reddy_resume.docx
@@ -244,7 +244,7 @@
           </mc:Choice>
           <mc:Fallback>
             <w:pict>
-              <v:group w14:anchorId="3C8ADCCB" id="Group 1" o:spid="_x0000_s1026" style="position:absolute;margin-left:92.15pt;margin-top:13.05pt;width:471.4pt;height:3.5pt;z-index:-15728640;mso-wrap-distance-left:0;mso-wrap-distance-right:0;mso-position-horizontal-relative:page" coordsize="59867,444" o:gfxdata="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">
+              <v:group w14:anchorId="62AE7F2C" id="Group 1" o:spid="_x0000_s1026" style="position:absolute;margin-left:92.15pt;margin-top:13.05pt;width:471.4pt;height:3.5pt;z-index:-15728640;mso-wrap-distance-left:0;mso-wrap-distance-right:0;mso-position-horizontal-relative:page" coordsize="59867,444" o:gfxdata="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">
                 <v:shape id="Graphic 2" o:spid="_x0000_s1027" style="position:absolute;top:106;width:59867;height:337;visibility:visible;mso-wrap-style:square;v-text-anchor:top" coordsize="5986780,33655" o:gfxdata="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" path="m5986272,16776r-6096,l5980176,,,,,6096,,16776,,27444r,6084l5980176,33528r6096,l5986272,16776xe" fillcolor="#a0a0a0" stroked="f">
                   <v:path arrowok="t"/>
                 </v:shape>
@@ -534,7 +534,7 @@
           </mc:Choice>
           <mc:Fallback>
             <w:pict>
-              <v:group w14:anchorId="5595F392" id="Group 4" o:spid="_x0000_s1026" style="position:absolute;margin-left:92.15pt;margin-top:16pt;width:470.65pt;height:3.6pt;z-index:-15728128;mso-wrap-distance-left:0;mso-wrap-distance-right:0;mso-position-horizontal-relative:page" coordsize="59772,457" o:gfxdata="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">
+              <v:group w14:anchorId="151D1113" id="Group 4" o:spid="_x0000_s1026" style="position:absolute;margin-left:92.15pt;margin-top:16pt;width:470.65pt;height:3.6pt;z-index:-15728128;mso-wrap-distance-left:0;mso-wrap-distance-right:0;mso-position-horizontal-relative:page" coordsize="59772,457" o:gfxdata="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">
                 <v:shape id="Graphic 5" o:spid="_x0000_s1027" style="position:absolute;top:106;width:59772;height:356;visibility:visible;mso-wrap-style:square;v-text-anchor:top" coordsize="5977255,35560" o:gfxdata="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" path="m5977140,16751r-7632,l5969508,,,,,6083,,16751,,28943r,6109l5969508,35052r7632,l5977140,16751xe" fillcolor="#a0a0a0" stroked="f">
                   <v:path arrowok="t"/>
                 </v:shape>
@@ -599,6 +599,7 @@
         <w:t xml:space="preserve"> </w:t>
       </w:r>
       <w:proofErr w:type="spellStart"/>
+      <w:proofErr w:type="gramStart"/>
       <w:r>
         <w:rPr>
           <w:sz w:val="23"/>
@@ -612,6 +613,7 @@
         <w:t>.Tech</w:t>
       </w:r>
       <w:proofErr w:type="spellEnd"/>
+      <w:proofErr w:type="gramEnd"/>
       <w:r>
         <w:rPr>
           <w:spacing w:val="-6"/>
@@ -644,13 +646,21 @@
           <w:spacing w:val="-6"/>
           <w:sz w:val="23"/>
         </w:rPr>
-        <w:t xml:space="preserve"> and engineering </w:t>
-      </w:r>
+        <w:t xml:space="preserve"> and </w:t>
+      </w:r>
+      <w:proofErr w:type="gramStart"/>
       <w:r>
         <w:rPr>
           <w:spacing w:val="-6"/>
           <w:sz w:val="23"/>
         </w:rPr>
+        <w:t xml:space="preserve">engineering </w:t>
+      </w:r>
+      <w:r>
+        <w:rPr>
+          <w:spacing w:val="-6"/>
+          <w:sz w:val="23"/>
+        </w:rPr>
         <w:t xml:space="preserve"> </w:t>
       </w:r>
       <w:r>
@@ -659,6 +669,7 @@
         </w:rPr>
         <w:t>at</w:t>
       </w:r>
+      <w:proofErr w:type="gramEnd"/>
       <w:r>
         <w:rPr>
           <w:spacing w:val="-5"/>
@@ -851,7 +862,7 @@
           </mc:Choice>
           <mc:Fallback>
             <w:pict>
-              <v:group w14:anchorId="51B136F6" id="Group 7" o:spid="_x0000_s1026" style="position:absolute;margin-left:92.15pt;margin-top:17.5pt;width:463.2pt;height:3.6pt;z-index:-15727616;mso-wrap-distance-left:0;mso-wrap-distance-right:0;mso-position-horizontal-relative:page" coordsize="58826,457" o:gfxdata="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">
+              <v:group w14:anchorId="52E2FAEF" id="Group 7" o:spid="_x0000_s1026" style="position:absolute;margin-left:92.15pt;margin-top:17.5pt;width:463.2pt;height:3.6pt;z-index:-15727616;mso-wrap-distance-left:0;mso-wrap-distance-right:0;mso-position-horizontal-relative:page" coordsize="58826,457" o:gfxdata="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">
                 <v:shape id="Graphic 8" o:spid="_x0000_s1027" style="position:absolute;width:58832;height:336;visibility:visible;mso-wrap-style:square;v-text-anchor:top" coordsize="5883275,33655" o:gfxdata="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" path="m5882652,r-6096,l5873508,,,,,16764,,33515r5876556,l5876556,16764r6096,l5882652,xe" fillcolor="#a0a0a0" stroked="f">
                   <v:path arrowok="t"/>
                 </v:shape>
@@ -906,14 +917,42 @@
         <w:rPr>
           <w:sz w:val="23"/>
         </w:rPr>
-        <w:t>Python, full-stack web development</w:t>
+        <w:t>Python</w:t>
       </w:r>
     </w:p>
     <w:p>
       <w:pPr>
-        <w:pStyle w:val="BodyText"/>
-        <w:spacing w:before="206"/>
-        <w:ind w:left="0"/>
+        <w:pStyle w:val="ListParagraph"/>
+        <w:numPr>
+          <w:ilvl w:val="0"/>
+          <w:numId w:val="3"/>
+        </w:numPr>
+        <w:tabs>
+          <w:tab w:val="left" w:pos="748"/>
+        </w:tabs>
+        <w:spacing w:before="201"/>
+        <w:ind w:hanging="338"/>
+        <w:rPr>
+          <w:sz w:val="23"/>
+        </w:rPr>
+      </w:pPr>
+      <w:r>
+        <w:rPr>
+          <w:sz w:val="23"/>
+        </w:rPr>
+        <w:t>Full stack web development</w:t>
+      </w:r>
+    </w:p>
+    <w:p>
+      <w:pPr>
+        <w:tabs>
+          <w:tab w:val="left" w:pos="748"/>
+        </w:tabs>
+        <w:spacing w:before="201"/>
+        <w:rPr>
+          <w:sz w:val="20"/>
+          <w:szCs w:val="20"/>
+        </w:rPr>
       </w:pPr>
     </w:p>
     <w:p>
@@ -1082,7 +1121,7 @@
           </mc:Choice>
           <mc:Fallback>
             <w:pict>
-              <v:group w14:anchorId="2EE9AF97" id="Group 10" o:spid="_x0000_s1026" style="position:absolute;margin-left:92.15pt;margin-top:5.3pt;width:465.6pt;height:3.6pt;z-index:15730176;mso-wrap-distance-left:0;mso-wrap-distance-right:0;mso-position-horizontal-relative:page" coordsize="59131,457" o:gfxdata="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">
+              <v:group w14:anchorId="65AEA702" id="Group 10" o:spid="_x0000_s1026" style="position:absolute;margin-left:92.15pt;margin-top:5.3pt;width:465.6pt;height:3.6pt;z-index:15730176;mso-wrap-distance-left:0;mso-wrap-distance-right:0;mso-position-horizontal-relative:page" coordsize="59131,457" o:gfxdata="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">
                 <v:shape id="Graphic 11" o:spid="_x0000_s1027" style="position:absolute;width:59137;height:336;visibility:visible;mso-wrap-style:square;v-text-anchor:top" coordsize="5913755,33655" o:gfxdata="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" path="m5913132,12r-6108,l5903976,,,,,16764,,33540r5907024,l5907024,16776r6108,l5913132,12xe" fillcolor="#a0a0a0" stroked="f">
                   <v:path arrowok="t"/>
                 </v:shape>
@@ -1129,109 +1168,10 @@
         <w:t xml:space="preserve"> </w:t>
       </w:r>
       <w:r>
-        <w:t>Design</w:t>
-      </w:r>
-      <w:r>
-        <w:rPr>
-          <w:spacing w:val="-5"/>
-        </w:rPr>
-        <w:t xml:space="preserve"> </w:t>
-      </w:r>
-      <w:r>
-        <w:t>of</w:t>
-      </w:r>
-      <w:r>
-        <w:rPr>
-          <w:spacing w:val="-10"/>
-        </w:rPr>
-        <w:t xml:space="preserve"> </w:t>
-      </w:r>
-      <w:r>
-        <w:t>Voting</w:t>
-      </w:r>
-      <w:r>
-        <w:rPr>
-          <w:spacing w:val="-8"/>
-        </w:rPr>
-        <w:t xml:space="preserve"> </w:t>
-      </w:r>
-      <w:r>
-        <w:t>machine</w:t>
-      </w:r>
-      <w:r>
         <w:rPr>
           <w:spacing w:val="-6"/>
         </w:rPr>
-        <w:t xml:space="preserve"> </w:t>
-      </w:r>
-      <w:r>
-        <w:t>using</w:t>
-      </w:r>
-      <w:r>
-        <w:rPr>
-          <w:spacing w:val="-5"/>
-        </w:rPr>
-        <w:t xml:space="preserve"> </w:t>
-      </w:r>
-      <w:r>
-        <w:t>Synopsys</w:t>
-      </w:r>
-      <w:r>
-        <w:rPr>
-          <w:spacing w:val="-5"/>
-        </w:rPr>
-        <w:t xml:space="preserve"> </w:t>
-      </w:r>
-      <w:r>
-        <w:t>IC</w:t>
-      </w:r>
-      <w:r>
-        <w:rPr>
-          <w:spacing w:val="-9"/>
-        </w:rPr>
-        <w:t xml:space="preserve"> </w:t>
-      </w:r>
-      <w:r>
-        <w:t>Compiler</w:t>
-      </w:r>
-      <w:r>
-        <w:rPr>
-          <w:spacing w:val="-5"/>
-        </w:rPr>
-        <w:t xml:space="preserve"> </w:t>
-      </w:r>
-      <w:r>
-        <w:t>II</w:t>
-      </w:r>
-      <w:r>
-        <w:rPr>
-          <w:spacing w:val="-6"/>
-        </w:rPr>
-        <w:t xml:space="preserve"> </w:t>
-      </w:r>
-      <w:r>
-        <w:t>32nm</w:t>
-      </w:r>
-      <w:r>
-        <w:rPr>
-          <w:spacing w:val="-9"/>
-        </w:rPr>
-        <w:t xml:space="preserve"> </w:t>
-      </w:r>
-      <w:r>
-        <w:t>Technology</w:t>
-      </w:r>
-      <w:r>
-        <w:rPr>
-          <w:spacing w:val="-5"/>
-        </w:rPr>
-        <w:t xml:space="preserve"> </w:t>
-      </w:r>
-      <w:r>
-        <w:rPr>
-          <w:spacing w:val="-10"/>
-        </w:rPr>
-        <w:t>:</w:t>
+        <w:t>Online voting system</w:t>
       </w:r>
     </w:p>
     <w:p>
@@ -2287,7 +2227,7 @@
           </mc:Choice>
           <mc:Fallback>
             <w:pict>
-              <v:group w14:anchorId="2A45B66A" id="Group 13" o:spid="_x0000_s1026" style="position:absolute;margin-left:92.15pt;margin-top:20.1pt;width:470.4pt;height:3.5pt;z-index:-15726592;mso-wrap-distance-left:0;mso-wrap-distance-right:0;mso-position-horizontal-relative:page" coordsize="59740,444" o:gfxdata="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">
+              <v:group w14:anchorId="7313CE9D" id="Group 13" o:spid="_x0000_s1026" style="position:absolute;margin-left:92.15pt;margin-top:20.1pt;width:470.4pt;height:3.5pt;z-index:-15726592;mso-wrap-distance-left:0;mso-wrap-distance-right:0;mso-position-horizontal-relative:page" coordsize="59740,444" o:gfxdata="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">
                 <v:shape id="Graphic 14" o:spid="_x0000_s1027" style="position:absolute;width:59747;height:336;visibility:visible;mso-wrap-style:square;v-text-anchor:top" coordsize="5974715,33655" o:gfxdata="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" path="m5974092,r-6096,l5964948,,,,,16764,,33540r5967996,l5967996,16776r6096,l5974092,xe" fillcolor="#a0a0a0" stroked="f">
                   <v:path arrowok="t"/>
                 </v:shape>
@@ -2854,7 +2794,7 @@
           </mc:Choice>
           <mc:Fallback>
             <w:pict>
-              <v:group w14:anchorId="1A0FA944" id="Group 16" o:spid="_x0000_s1026" style="position:absolute;margin-left:92.15pt;margin-top:11.05pt;width:470.4pt;height:3.5pt;z-index:-15726080;mso-wrap-distance-left:0;mso-wrap-distance-right:0;mso-position-horizontal-relative:page" coordsize="59740,444" o:gfxdata="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">
+              <v:group w14:anchorId="26C44D04" id="Group 16" o:spid="_x0000_s1026" style="position:absolute;margin-left:92.15pt;margin-top:11.05pt;width:470.4pt;height:3.5pt;z-index:-15726080;mso-wrap-distance-left:0;mso-wrap-distance-right:0;mso-position-horizontal-relative:page" coordsize="59740,444" o:gfxdata="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">
                 <v:shape id="Graphic 17" o:spid="_x0000_s1027" style="position:absolute;width:59747;height:336;visibility:visible;mso-wrap-style:square;v-text-anchor:top" coordsize="5974715,33655" o:gfxdata="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" path="m5974092,12r-6096,l5964936,,,,,16776,,33540r5967996,l5967996,16776r6096,l5974092,12xe" fillcolor="#a0a0a0" stroked="f">
                   <v:path arrowok="t"/>
                 </v:shape>
@@ -2883,7 +2823,6 @@
         <w:rPr>
           <w:spacing w:val="-4"/>
         </w:rPr>
-        <w:lastRenderedPageBreak/>
         <w:t>EDUCATIONAL</w:t>
       </w:r>
       <w:r>
@@ -3033,7 +2972,13 @@
         <w:ind w:right="5033"/>
       </w:pPr>
       <w:r>
-        <w:t>MLR</w:t>
+        <w:t>M</w:t>
+      </w:r>
+      <w:r>
+        <w:t>L</w:t>
+      </w:r>
+      <w:r>
+        <w:t>R</w:t>
       </w:r>
       <w:r>
         <w:rPr>
@@ -3238,7 +3183,10 @@
         <w:spacing w:before="0" w:line="262" w:lineRule="exact"/>
       </w:pPr>
       <w:r>
-        <w:t>Percentage:</w:t>
+        <w:t>CGPA</w:t>
+      </w:r>
+      <w:r>
+        <w:t>:</w:t>
       </w:r>
       <w:r>
         <w:rPr>
@@ -3250,7 +3198,7 @@
         <w:rPr>
           <w:spacing w:val="-2"/>
         </w:rPr>
-        <w:t>85.96%</w:t>
+        <w:t>8.55</w:t>
       </w:r>
     </w:p>
     <w:p>
@@ -3298,7 +3246,16 @@
         <w:ind w:right="5033"/>
       </w:pPr>
       <w:r>
-        <w:t>St.</w:t>
+        <w:t>Meridian</w:t>
+      </w:r>
+      <w:r>
+        <w:rPr>
+          <w:spacing w:val="-14"/>
+        </w:rPr>
+        <w:t xml:space="preserve"> </w:t>
+      </w:r>
+      <w:r>
+        <w:t>High</w:t>
       </w:r>
       <w:r>
         <w:rPr>
@@ -3307,7 +3264,7 @@
         <w:t xml:space="preserve"> </w:t>
       </w:r>
       <w:r>
-        <w:t>Anthony’s</w:t>
+        <w:t>School,</w:t>
       </w:r>
       <w:r>
         <w:rPr>
@@ -3315,17 +3272,16 @@
         </w:rPr>
         <w:t xml:space="preserve"> </w:t>
       </w:r>
-      <w:r>
-        <w:t>High</w:t>
-      </w:r>
-      <w:r>
-        <w:rPr>
-          <w:spacing w:val="-15"/>
-        </w:rPr>
-        <w:t xml:space="preserve"> </w:t>
-      </w:r>
-      <w:r>
-        <w:t>School,</w:t>
+      <w:proofErr w:type="spellStart"/>
+      <w:r>
+        <w:t>S</w:t>
+      </w:r>
+      <w:r>
+        <w:t>iddipet</w:t>
+      </w:r>
+      <w:proofErr w:type="spellEnd"/>
+      <w:r>
+        <w:t>,</w:t>
       </w:r>
       <w:r>
         <w:rPr>
@@ -3333,25 +3289,20 @@
         </w:rPr>
         <w:t xml:space="preserve"> </w:t>
       </w:r>
-      <w:proofErr w:type="spellStart"/>
-      <w:r>
-        <w:t>S</w:t>
-      </w:r>
-      <w:r>
-        <w:t>iddipet</w:t>
-      </w:r>
-      <w:proofErr w:type="spellEnd"/>
-      <w:r>
-        <w:t>,</w:t>
-      </w:r>
-      <w:r>
-        <w:rPr>
-          <w:spacing w:val="-14"/>
-        </w:rPr>
-        <w:t xml:space="preserve"> </w:t>
-      </w:r>
-      <w:r>
-        <w:t>India 2015- 2016</w:t>
+      <w:r>
+        <w:t>India 20</w:t>
+      </w:r>
+      <w:r>
+        <w:t>21</w:t>
+      </w:r>
+      <w:r>
+        <w:t>- 20</w:t>
+      </w:r>
+      <w:r>
+        <w:t>1</w:t>
+      </w:r>
+      <w:r>
+        <w:t>6</w:t>
       </w:r>
     </w:p>
     <w:p>

</xml_diff>